<commit_message>
SE sample questions with some answers
</commit_message>
<xml_diff>
--- a/SE Unix questions.docx
+++ b/SE Unix questions.docx
@@ -1249,158 +1249,166 @@
         </w:rPr>
         <w:t>simple and solved re to validate emails:</w:t>
       </w:r>
-    </w:p>
-    <w:p>
-      <w:pPr>
-        <w:spacing w:after="0" w:line="240" w:lineRule="auto"/>
-        <w:rPr>
-          <w:rFonts w:ascii="Times New Roman" w:eastAsia="Times New Roman" w:hAnsi="Times New Roman" w:cs="Times New Roman"/>
-          <w:sz w:val="24"/>
-          <w:szCs w:val="24"/>
-        </w:rPr>
-      </w:pPr>
-    </w:p>
-    <w:p>
-      <w:pPr>
-        <w:spacing w:after="0" w:line="240" w:lineRule="auto"/>
-        <w:rPr>
-          <w:rFonts w:ascii="Times New Roman" w:eastAsia="Times New Roman" w:hAnsi="Times New Roman" w:cs="Times New Roman"/>
-          <w:sz w:val="24"/>
-          <w:szCs w:val="24"/>
-        </w:rPr>
-      </w:pPr>
-      <w:proofErr w:type="spellStart"/>
-      <w:r>
-        <w:rPr>
-          <w:rFonts w:ascii="Times New Roman" w:eastAsia="Times New Roman" w:hAnsi="Times New Roman" w:cs="Times New Roman"/>
-          <w:sz w:val="24"/>
-          <w:szCs w:val="24"/>
-        </w:rPr>
-        <w:t>egrep</w:t>
-      </w:r>
-      <w:proofErr w:type="spellEnd"/>
-      <w:r>
-        <w:rPr>
-          <w:rFonts w:ascii="Times New Roman" w:eastAsia="Times New Roman" w:hAnsi="Times New Roman" w:cs="Times New Roman"/>
-          <w:sz w:val="24"/>
-          <w:szCs w:val="24"/>
-        </w:rPr>
-        <w:t xml:space="preserve"> -o '[A-Za-z0-9._-]+@[A-Za-z0-9._-]+\.[A-</w:t>
-      </w:r>
-      <w:proofErr w:type="spellStart"/>
-      <w:r>
-        <w:rPr>
-          <w:rFonts w:ascii="Times New Roman" w:eastAsia="Times New Roman" w:hAnsi="Times New Roman" w:cs="Times New Roman"/>
-          <w:sz w:val="24"/>
-          <w:szCs w:val="24"/>
-        </w:rPr>
-        <w:t>Za</w:t>
-      </w:r>
-      <w:proofErr w:type="spellEnd"/>
-      <w:r>
-        <w:rPr>
-          <w:rFonts w:ascii="Times New Roman" w:eastAsia="Times New Roman" w:hAnsi="Times New Roman" w:cs="Times New Roman"/>
-          <w:sz w:val="24"/>
-          <w:szCs w:val="24"/>
-        </w:rPr>
-        <w:t xml:space="preserve">-z]+' </w:t>
-      </w:r>
-      <w:proofErr w:type="spellStart"/>
-      <w:r>
-        <w:rPr>
-          <w:rFonts w:ascii="Times New Roman" w:eastAsia="Times New Roman" w:hAnsi="Times New Roman" w:cs="Times New Roman"/>
-          <w:sz w:val="24"/>
-          <w:szCs w:val="24"/>
-        </w:rPr>
-        <w:t>textfile</w:t>
-      </w:r>
-      <w:proofErr w:type="spellEnd"/>
-    </w:p>
-    <w:p>
-      <w:pPr>
-        <w:spacing w:after="0" w:line="240" w:lineRule="auto"/>
-        <w:rPr>
-          <w:rFonts w:ascii="Times New Roman" w:eastAsia="Times New Roman" w:hAnsi="Times New Roman" w:cs="Times New Roman"/>
-          <w:sz w:val="24"/>
-          <w:szCs w:val="24"/>
-        </w:rPr>
-      </w:pPr>
-    </w:p>
-    <w:p>
-      <w:pPr>
-        <w:spacing w:before="100" w:beforeAutospacing="1" w:after="100" w:afterAutospacing="1" w:line="240" w:lineRule="auto"/>
-        <w:rPr>
-          <w:rFonts w:ascii="Times New Roman" w:eastAsia="Times New Roman" w:hAnsi="Times New Roman" w:cs="Times New Roman"/>
-          <w:sz w:val="24"/>
-          <w:szCs w:val="24"/>
-        </w:rPr>
-      </w:pPr>
-      <w:r>
-        <w:rPr>
-          <w:rFonts w:ascii="Times New Roman" w:eastAsia="Times New Roman" w:hAnsi="Times New Roman" w:cs="Times New Roman"/>
-          <w:sz w:val="24"/>
-          <w:szCs w:val="24"/>
-        </w:rPr>
-        <w:t>4.file abc.txt have data like below</w:t>
-      </w:r>
-    </w:p>
-    <w:p>
-      <w:pPr>
-        <w:spacing w:before="100" w:beforeAutospacing="1" w:after="100" w:afterAutospacing="1" w:line="240" w:lineRule="auto"/>
-        <w:rPr>
-          <w:rFonts w:ascii="Times New Roman" w:eastAsia="Times New Roman" w:hAnsi="Times New Roman" w:cs="Times New Roman"/>
-          <w:sz w:val="24"/>
-          <w:szCs w:val="24"/>
-        </w:rPr>
-      </w:pPr>
-      <w:proofErr w:type="spellStart"/>
-      <w:r>
-        <w:rPr>
-          <w:rFonts w:ascii="Times New Roman" w:eastAsia="Times New Roman" w:hAnsi="Times New Roman" w:cs="Times New Roman"/>
-          <w:sz w:val="24"/>
-          <w:szCs w:val="24"/>
-        </w:rPr>
-        <w:t>product,id,date</w:t>
-      </w:r>
-      <w:proofErr w:type="spellEnd"/>
-    </w:p>
-    <w:p>
-      <w:pPr>
-        <w:spacing w:before="100" w:beforeAutospacing="1" w:after="100" w:afterAutospacing="1" w:line="240" w:lineRule="auto"/>
-        <w:rPr>
-          <w:rFonts w:ascii="Times New Roman" w:eastAsia="Times New Roman" w:hAnsi="Times New Roman" w:cs="Times New Roman"/>
-          <w:sz w:val="24"/>
-          <w:szCs w:val="24"/>
-        </w:rPr>
-      </w:pPr>
-      <w:r>
-        <w:rPr>
-          <w:rFonts w:ascii="Times New Roman" w:eastAsia="Times New Roman" w:hAnsi="Times New Roman" w:cs="Times New Roman"/>
-          <w:sz w:val="24"/>
-          <w:szCs w:val="24"/>
-        </w:rPr>
-        <w:t>wrrer,3,29-12-2016</w:t>
-      </w:r>
-    </w:p>
-    <w:p>
-      <w:pPr>
-        <w:spacing w:before="100" w:beforeAutospacing="1" w:after="100" w:afterAutospacing="1" w:line="240" w:lineRule="auto"/>
-        <w:rPr>
-          <w:rFonts w:ascii="Times New Roman" w:eastAsia="Times New Roman" w:hAnsi="Times New Roman" w:cs="Times New Roman"/>
-          <w:sz w:val="24"/>
-          <w:szCs w:val="24"/>
-        </w:rPr>
-      </w:pPr>
-      <w:r>
-        <w:rPr>
-          <w:rFonts w:ascii="Times New Roman" w:eastAsia="Times New Roman" w:hAnsi="Times New Roman" w:cs="Times New Roman"/>
-          <w:sz w:val="24"/>
-          <w:szCs w:val="24"/>
-        </w:rPr>
-        <w:t>sdads,5,13-12-2016</w:t>
+      <w:r>
+        <w:rPr>
+          <w:rFonts w:ascii="Times New Roman" w:eastAsia="Times New Roman" w:hAnsi="Times New Roman" w:cs="Times New Roman"/>
+          <w:sz w:val="24"/>
+          <w:szCs w:val="24"/>
+        </w:rPr>
+        <w:t xml:space="preserve"> (Linux,UBUNTU)</w:t>
       </w:r>
       <w:bookmarkStart w:id="0" w:name="_GoBack"/>
       <w:bookmarkEnd w:id="0"/>
+    </w:p>
+    <w:p>
+      <w:pPr>
+        <w:spacing w:after="0" w:line="240" w:lineRule="auto"/>
+        <w:rPr>
+          <w:rFonts w:ascii="Times New Roman" w:eastAsia="Times New Roman" w:hAnsi="Times New Roman" w:cs="Times New Roman"/>
+          <w:sz w:val="24"/>
+          <w:szCs w:val="24"/>
+        </w:rPr>
+      </w:pPr>
+    </w:p>
+    <w:p>
+      <w:pPr>
+        <w:spacing w:after="0" w:line="240" w:lineRule="auto"/>
+        <w:rPr>
+          <w:rFonts w:ascii="Times New Roman" w:eastAsia="Times New Roman" w:hAnsi="Times New Roman" w:cs="Times New Roman"/>
+          <w:sz w:val="24"/>
+          <w:szCs w:val="24"/>
+        </w:rPr>
+      </w:pPr>
+      <w:proofErr w:type="spellStart"/>
+      <w:r>
+        <w:rPr>
+          <w:rFonts w:ascii="Times New Roman" w:eastAsia="Times New Roman" w:hAnsi="Times New Roman" w:cs="Times New Roman"/>
+          <w:sz w:val="24"/>
+          <w:szCs w:val="24"/>
+        </w:rPr>
+        <w:t>egrep</w:t>
+      </w:r>
+      <w:proofErr w:type="spellEnd"/>
+      <w:r>
+        <w:rPr>
+          <w:rFonts w:ascii="Times New Roman" w:eastAsia="Times New Roman" w:hAnsi="Times New Roman" w:cs="Times New Roman"/>
+          <w:sz w:val="24"/>
+          <w:szCs w:val="24"/>
+        </w:rPr>
+        <w:t xml:space="preserve"> -o '[A-Za-z0-9._-]+@[A-Za-z0-9._-]+\.[A-</w:t>
+      </w:r>
+      <w:proofErr w:type="spellStart"/>
+      <w:r>
+        <w:rPr>
+          <w:rFonts w:ascii="Times New Roman" w:eastAsia="Times New Roman" w:hAnsi="Times New Roman" w:cs="Times New Roman"/>
+          <w:sz w:val="24"/>
+          <w:szCs w:val="24"/>
+        </w:rPr>
+        <w:t>Za</w:t>
+      </w:r>
+      <w:proofErr w:type="spellEnd"/>
+      <w:r>
+        <w:rPr>
+          <w:rFonts w:ascii="Times New Roman" w:eastAsia="Times New Roman" w:hAnsi="Times New Roman" w:cs="Times New Roman"/>
+          <w:sz w:val="24"/>
+          <w:szCs w:val="24"/>
+        </w:rPr>
+        <w:t xml:space="preserve">-z]+' </w:t>
+      </w:r>
+      <w:proofErr w:type="spellStart"/>
+      <w:r>
+        <w:rPr>
+          <w:rFonts w:ascii="Times New Roman" w:eastAsia="Times New Roman" w:hAnsi="Times New Roman" w:cs="Times New Roman"/>
+          <w:sz w:val="24"/>
+          <w:szCs w:val="24"/>
+        </w:rPr>
+        <w:t>textfile</w:t>
+      </w:r>
+      <w:proofErr w:type="spellEnd"/>
+    </w:p>
+    <w:p>
+      <w:pPr>
+        <w:spacing w:after="0" w:line="240" w:lineRule="auto"/>
+        <w:rPr>
+          <w:rFonts w:ascii="Times New Roman" w:eastAsia="Times New Roman" w:hAnsi="Times New Roman" w:cs="Times New Roman"/>
+          <w:sz w:val="24"/>
+          <w:szCs w:val="24"/>
+        </w:rPr>
+      </w:pPr>
+    </w:p>
+    <w:p>
+      <w:pPr>
+        <w:spacing w:before="100" w:beforeAutospacing="1" w:after="100" w:afterAutospacing="1" w:line="240" w:lineRule="auto"/>
+        <w:rPr>
+          <w:rFonts w:ascii="Times New Roman" w:eastAsia="Times New Roman" w:hAnsi="Times New Roman" w:cs="Times New Roman"/>
+          <w:sz w:val="24"/>
+          <w:szCs w:val="24"/>
+        </w:rPr>
+      </w:pPr>
+      <w:r>
+        <w:rPr>
+          <w:rFonts w:ascii="Times New Roman" w:eastAsia="Times New Roman" w:hAnsi="Times New Roman" w:cs="Times New Roman"/>
+          <w:sz w:val="24"/>
+          <w:szCs w:val="24"/>
+        </w:rPr>
+        <w:t>4.file abc.txt have data like below</w:t>
+      </w:r>
+    </w:p>
+    <w:p>
+      <w:pPr>
+        <w:spacing w:before="100" w:beforeAutospacing="1" w:after="100" w:afterAutospacing="1" w:line="240" w:lineRule="auto"/>
+        <w:rPr>
+          <w:rFonts w:ascii="Times New Roman" w:eastAsia="Times New Roman" w:hAnsi="Times New Roman" w:cs="Times New Roman"/>
+          <w:sz w:val="24"/>
+          <w:szCs w:val="24"/>
+        </w:rPr>
+      </w:pPr>
+      <w:proofErr w:type="spellStart"/>
+      <w:r>
+        <w:rPr>
+          <w:rFonts w:ascii="Times New Roman" w:eastAsia="Times New Roman" w:hAnsi="Times New Roman" w:cs="Times New Roman"/>
+          <w:sz w:val="24"/>
+          <w:szCs w:val="24"/>
+        </w:rPr>
+        <w:t>product,id,date</w:t>
+      </w:r>
+      <w:proofErr w:type="spellEnd"/>
+    </w:p>
+    <w:p>
+      <w:pPr>
+        <w:spacing w:before="100" w:beforeAutospacing="1" w:after="100" w:afterAutospacing="1" w:line="240" w:lineRule="auto"/>
+        <w:rPr>
+          <w:rFonts w:ascii="Times New Roman" w:eastAsia="Times New Roman" w:hAnsi="Times New Roman" w:cs="Times New Roman"/>
+          <w:sz w:val="24"/>
+          <w:szCs w:val="24"/>
+        </w:rPr>
+      </w:pPr>
+      <w:r>
+        <w:rPr>
+          <w:rFonts w:ascii="Times New Roman" w:eastAsia="Times New Roman" w:hAnsi="Times New Roman" w:cs="Times New Roman"/>
+          <w:sz w:val="24"/>
+          <w:szCs w:val="24"/>
+        </w:rPr>
+        <w:t>wrrer,3,29-12-2016</w:t>
+      </w:r>
+    </w:p>
+    <w:p>
+      <w:pPr>
+        <w:spacing w:before="100" w:beforeAutospacing="1" w:after="100" w:afterAutospacing="1" w:line="240" w:lineRule="auto"/>
+        <w:rPr>
+          <w:rFonts w:ascii="Times New Roman" w:eastAsia="Times New Roman" w:hAnsi="Times New Roman" w:cs="Times New Roman"/>
+          <w:sz w:val="24"/>
+          <w:szCs w:val="24"/>
+        </w:rPr>
+      </w:pPr>
+      <w:r>
+        <w:rPr>
+          <w:rFonts w:ascii="Times New Roman" w:eastAsia="Times New Roman" w:hAnsi="Times New Roman" w:cs="Times New Roman"/>
+          <w:sz w:val="24"/>
+          <w:szCs w:val="24"/>
+        </w:rPr>
+        <w:t>sdads,5,13-12-2016</w:t>
+      </w:r>
     </w:p>
     <w:p>
       <w:pPr>

</xml_diff>